<commit_message>
Added Mockup, ERM, Colors to Doku
</commit_message>
<xml_diff>
--- a/Doku/DokuT1.docx
+++ b/Doku/DokuT1.docx
@@ -2,25 +2,25 @@
 <file path=word/document.xml><?xml version="1.0" encoding="utf-8"?>
 <w:document xmlns:wpc="http://schemas.microsoft.com/office/word/2010/wordprocessingCanvas" xmlns:cx="http://schemas.microsoft.com/office/drawing/2014/chartex" xmlns:cx1="http://schemas.microsoft.com/office/drawing/2015/9/8/chartex" xmlns:mc="http://schemas.openxmlformats.org/markup-compatibility/2006" xmlns:o="urn:schemas-microsoft-com:office:office" xmlns:r="http://schemas.openxmlformats.org/officeDocument/2006/relationships" xmlns:m="http://schemas.openxmlformats.org/officeDocument/2006/math" xmlns:v="urn:schemas-microsoft-com:vml" xmlns:wp14="http://schemas.microsoft.com/office/word/2010/wordprocessingDrawing" xmlns:wp="http://schemas.openxmlformats.org/drawingml/2006/wordprocessingDrawing" xmlns:w10="urn:schemas-microsoft-com:office:word" xmlns:w="http://schemas.openxmlformats.org/wordprocessingml/2006/main" xmlns:w14="http://schemas.microsoft.com/office/word/2010/wordml" xmlns:w15="http://schemas.microsoft.com/office/word/2012/wordml" xmlns:w16se="http://schemas.microsoft.com/office/word/2015/wordml/symex" xmlns:wpg="http://schemas.microsoft.com/office/word/2010/wordprocessingGroup" xmlns:wpi="http://schemas.microsoft.com/office/word/2010/wordprocessingInk" xmlns:wne="http://schemas.microsoft.com/office/word/2006/wordml" xmlns:wps="http://schemas.microsoft.com/office/word/2010/wordprocessingShape" mc:Ignorable="w14 w15 w16se wp14">
   <w:body>
-    <w:bookmarkStart w:id="0" w:name="_Toc371950183" w:displacedByCustomXml="next"/>
-    <w:bookmarkStart w:id="1" w:name="_Toc371950207" w:displacedByCustomXml="next"/>
-    <w:bookmarkStart w:id="2" w:name="_Toc370824272" w:displacedByCustomXml="next"/>
-    <w:bookmarkStart w:id="3" w:name="_Toc371339721" w:displacedByCustomXml="next"/>
-    <w:bookmarkStart w:id="4" w:name="_Toc371339741" w:displacedByCustomXml="next"/>
-    <w:bookmarkStart w:id="5" w:name="_Toc371341076" w:displacedByCustomXml="next"/>
-    <w:bookmarkStart w:id="6" w:name="_Toc371341080" w:displacedByCustomXml="next"/>
-    <w:bookmarkStart w:id="7" w:name="_Toc371341322" w:displacedByCustomXml="next"/>
-    <w:bookmarkStart w:id="8" w:name="_Toc371341359" w:displacedByCustomXml="next"/>
+    <w:bookmarkStart w:id="0" w:name="_Toc372627410" w:displacedByCustomXml="next"/>
+    <w:bookmarkStart w:id="1" w:name="_Toc372627375" w:displacedByCustomXml="next"/>
+    <w:bookmarkStart w:id="2" w:name="_Toc371942619" w:displacedByCustomXml="next"/>
+    <w:bookmarkStart w:id="3" w:name="_Toc371942359" w:displacedByCustomXml="next"/>
+    <w:bookmarkStart w:id="4" w:name="_Toc371344428" w:displacedByCustomXml="next"/>
+    <w:bookmarkStart w:id="5" w:name="_Toc371341642" w:displacedByCustomXml="next"/>
+    <w:bookmarkStart w:id="6" w:name="_Toc371341638" w:displacedByCustomXml="next"/>
+    <w:bookmarkStart w:id="7" w:name="_Toc371341460" w:displacedByCustomXml="next"/>
+    <w:bookmarkStart w:id="8" w:name="_Toc371341456" w:displacedByCustomXml="next"/>
     <w:bookmarkStart w:id="9" w:name="_Toc371341437" w:displacedByCustomXml="next"/>
-    <w:bookmarkStart w:id="10" w:name="_Toc371341456" w:displacedByCustomXml="next"/>
-    <w:bookmarkStart w:id="11" w:name="_Toc371341460" w:displacedByCustomXml="next"/>
-    <w:bookmarkStart w:id="12" w:name="_Toc371341638" w:displacedByCustomXml="next"/>
-    <w:bookmarkStart w:id="13" w:name="_Toc371341642" w:displacedByCustomXml="next"/>
-    <w:bookmarkStart w:id="14" w:name="_Toc371344428" w:displacedByCustomXml="next"/>
-    <w:bookmarkStart w:id="15" w:name="_Toc371942359" w:displacedByCustomXml="next"/>
-    <w:bookmarkStart w:id="16" w:name="_Toc371942619" w:displacedByCustomXml="next"/>
-    <w:bookmarkStart w:id="17" w:name="_Toc372627375" w:displacedByCustomXml="next"/>
-    <w:bookmarkStart w:id="18" w:name="_Toc372627410" w:displacedByCustomXml="next"/>
+    <w:bookmarkStart w:id="10" w:name="_Toc371341359" w:displacedByCustomXml="next"/>
+    <w:bookmarkStart w:id="11" w:name="_Toc371341322" w:displacedByCustomXml="next"/>
+    <w:bookmarkStart w:id="12" w:name="_Toc371341080" w:displacedByCustomXml="next"/>
+    <w:bookmarkStart w:id="13" w:name="_Toc371341076" w:displacedByCustomXml="next"/>
+    <w:bookmarkStart w:id="14" w:name="_Toc371339741" w:displacedByCustomXml="next"/>
+    <w:bookmarkStart w:id="15" w:name="_Toc371339721" w:displacedByCustomXml="next"/>
+    <w:bookmarkStart w:id="16" w:name="_Toc370824272" w:displacedByCustomXml="next"/>
+    <w:bookmarkStart w:id="17" w:name="_Toc371950207" w:displacedByCustomXml="next"/>
+    <w:bookmarkStart w:id="18" w:name="_Toc371950183" w:displacedByCustomXml="next"/>
     <w:sdt>
       <w:sdtPr>
         <w:id w:val="1556895506"/>
@@ -520,8 +520,13 @@
                                 <w:pPr>
                                   <w:pStyle w:val="Haupttitel"/>
                                 </w:pPr>
+                                <w:proofErr w:type="spellStart"/>
                                 <w:r>
-                                  <w:t>Pics Are Love</w:t>
+                                  <w:t>Pics</w:t>
+                                </w:r>
+                                <w:proofErr w:type="spellEnd"/>
+                                <w:r>
+                                  <w:t xml:space="preserve"> Are Love</w:t>
                                 </w:r>
                               </w:p>
                               <w:p/>
@@ -707,14 +712,27 @@
           <w:pPr>
             <w:pStyle w:val="berschrift1"/>
           </w:pPr>
+          <w:proofErr w:type="spellStart"/>
           <w:r>
             <w:lastRenderedPageBreak/>
-            <w:t>Pics Are Love</w:t>
+            <w:t>Pics</w:t>
+          </w:r>
+          <w:proofErr w:type="spellEnd"/>
+          <w:r>
+            <w:t xml:space="preserve"> Are Love</w:t>
           </w:r>
         </w:p>
         <w:p>
           <w:r>
-            <w:t xml:space="preserve">Auf Pics Are Love sollen Bilder hochgeladen, kategorisiert und kommentieren kann. Es sollen eine Liste von Kategorien bestehen in die die Bilder eingeordnet werden können. Auch sollen Benutzer die Bilder kommentieren können. Kommentare sollen bearbeitbar sein und können auch gelöscht werden. Dasselbe gilt auch für den Upload der Bilder. Sprich diese sollen auch gelöscht werden können. </w:t>
+            <w:t xml:space="preserve">Auf </w:t>
+          </w:r>
+          <w:proofErr w:type="spellStart"/>
+          <w:r>
+            <w:t>Pics</w:t>
+          </w:r>
+          <w:proofErr w:type="spellEnd"/>
+          <w:r>
+            <w:t xml:space="preserve"> Are Love sollen Bilder hochgeladen, kategorisiert und kommentieren kann. Es sollen eine Liste von Kategorien bestehen in die die Bilder eingeordnet werden können. Auch sollen Benutzer die Bilder kommentieren können. Kommentare sollen bearbeitbar sein und können auch gelöscht werden. Dasselbe gilt auch für den Upload der Bilder. Sprich diese sollen auch gelöscht werden können. </w:t>
           </w:r>
         </w:p>
       </w:sdtContent>
@@ -2217,7 +2235,31 @@
         </w:rPr>
       </w:pPr>
       <w:r>
-        <w:t>Die Zielgruppe besteht hauptsächlich aus Personen zwischen 12 und 30 Jahren. Diese Altersgruppe ist auch auf verschiedensten anderen Plattformen( Instagram, Snapchat, Facebook) unterwegs. Es wird nur die Deutsche Sprache angewendet. D.h die Zielgruppe ist Deutschsprechend.</w:t>
+        <w:t xml:space="preserve">Die Zielgruppe besteht hauptsächlich aus Personen zwischen 12 und 30 Jahren. Diese Altersgruppe ist auch auf verschiedensten anderen </w:t>
+      </w:r>
+      <w:proofErr w:type="gramStart"/>
+      <w:r>
+        <w:t>Plattformen( Instagram</w:t>
+      </w:r>
+      <w:proofErr w:type="gramEnd"/>
+      <w:r>
+        <w:t xml:space="preserve">, </w:t>
+      </w:r>
+      <w:proofErr w:type="spellStart"/>
+      <w:r>
+        <w:t>Snapchat</w:t>
+      </w:r>
+      <w:proofErr w:type="spellEnd"/>
+      <w:r>
+        <w:t xml:space="preserve">, Facebook) unterwegs. Es wird nur die Deutsche Sprache angewendet. </w:t>
+      </w:r>
+      <w:proofErr w:type="spellStart"/>
+      <w:r>
+        <w:t>D.h</w:t>
+      </w:r>
+      <w:proofErr w:type="spellEnd"/>
+      <w:r>
+        <w:t xml:space="preserve"> die Zielgruppe ist Deutschsprechend.</w:t>
       </w:r>
       <w:r>
         <w:t xml:space="preserve"> Der Umgang mit der Webseite soll so einfach wie möglich gehalten werden, so dass jeder Nutzer in der Lage s</w:t>
@@ -2252,8 +2294,30 @@
         <w:rPr>
           <w:highlight w:val="yellow"/>
         </w:rPr>
-        <w:t xml:space="preserve"> Beginn von jedem Softwareprojekt steht die Anforderungsanalyse (Requirements Engineering). Hier werden die Anforderungen an das zukünftige Produkt formuliert. In der Praxis existieren hierzu unteranderem vor allem zwei Methoden Use</w:t>
+        <w:t xml:space="preserve"> Beginn von jedem Softwareprojekt steht die Anforderungsanalyse (</w:t>
       </w:r>
+      <w:proofErr w:type="spellStart"/>
+      <w:r>
+        <w:rPr>
+          <w:highlight w:val="yellow"/>
+        </w:rPr>
+        <w:t>Requirements</w:t>
+      </w:r>
+      <w:proofErr w:type="spellEnd"/>
+      <w:r>
+        <w:rPr>
+          <w:highlight w:val="yellow"/>
+        </w:rPr>
+        <w:t xml:space="preserve"> Engineering). Hier werden die Anforderungen an das zukünftige Produkt formuliert. In der Praxis existieren hierzu unteranderem vor allem zwei Methoden </w:t>
+      </w:r>
+      <w:proofErr w:type="spellStart"/>
+      <w:r>
+        <w:rPr>
+          <w:highlight w:val="yellow"/>
+        </w:rPr>
+        <w:t>Use</w:t>
+      </w:r>
+      <w:proofErr w:type="spellEnd"/>
       <w:r>
         <w:rPr>
           <w:highlight w:val="yellow"/>
@@ -2760,13 +2824,7 @@
               <w:rPr>
                 <w:rFonts w:ascii="Titillium Lt" w:eastAsia="Calibri" w:hAnsi="Titillium Lt"/>
               </w:rPr>
-              <w:t xml:space="preserve"> </w:t>
-            </w:r>
-            <w:r>
-              <w:rPr>
-                <w:rFonts w:ascii="Titillium Lt" w:eastAsia="Calibri" w:hAnsi="Titillium Lt"/>
-              </w:rPr>
-              <w:t>Stunden</w:t>
+              <w:t xml:space="preserve"> Stunden</w:t>
             </w:r>
           </w:p>
         </w:tc>
@@ -3386,13 +3444,7 @@
               <w:rPr>
                 <w:rFonts w:ascii="Titillium Lt" w:eastAsia="Calibri" w:hAnsi="Titillium Lt"/>
               </w:rPr>
-              <w:t xml:space="preserve">4 </w:t>
-            </w:r>
-            <w:r>
-              <w:rPr>
-                <w:rFonts w:ascii="Titillium Lt" w:eastAsia="Calibri" w:hAnsi="Titillium Lt"/>
-              </w:rPr>
-              <w:t>Stunden</w:t>
+              <w:t>4 Stunden</w:t>
             </w:r>
           </w:p>
         </w:tc>
@@ -3594,8 +3646,6 @@
                 <w:rFonts w:ascii="Titillium Lt" w:eastAsia="Calibri" w:hAnsi="Titillium Lt"/>
               </w:rPr>
             </w:pPr>
-            <w:bookmarkStart w:id="22" w:name="_GoBack"/>
-            <w:bookmarkEnd w:id="22"/>
             <w:r>
               <w:rPr>
                 <w:rFonts w:ascii="Titillium Lt" w:eastAsia="Calibri" w:hAnsi="Titillium Lt"/>
@@ -3611,11 +3661,11 @@
       <w:pPr>
         <w:pStyle w:val="berschrift2"/>
       </w:pPr>
-      <w:bookmarkStart w:id="23" w:name="_Toc439936625"/>
+      <w:bookmarkStart w:id="22" w:name="_Toc439936625"/>
       <w:r>
         <w:t>Lieferumfang</w:t>
       </w:r>
-      <w:bookmarkEnd w:id="23"/>
+      <w:bookmarkEnd w:id="22"/>
     </w:p>
     <w:p>
       <w:r>
@@ -3635,26 +3685,35 @@
       <w:pPr>
         <w:pStyle w:val="berschrift3"/>
       </w:pPr>
-      <w:bookmarkStart w:id="24" w:name="_Toc439936626"/>
+      <w:bookmarkStart w:id="23" w:name="_Toc439936626"/>
       <w:r>
         <w:t>Applikation</w:t>
       </w:r>
-      <w:bookmarkEnd w:id="24"/>
+      <w:bookmarkEnd w:id="23"/>
     </w:p>
     <w:p>
       <w:r>
-        <w:t>Die fertige Applikation muss zum Zeitpunkt der Projektpräsentation zusammen mit dem SQL Script, welches die Datenbank aufsetzt als ZIP Datei abgegeben werden. Das Projekt muss gemäss der Installationsanleitung im zweiten Teil der Dokumentation installiert werden können. Optional und um Zusatzpunkte zu erhalten kann die fertige Applikation auf dem Bbc Hosting veröffentlicht werden.</w:t>
+        <w:t xml:space="preserve">Die fertige Applikation muss zum Zeitpunkt der Projektpräsentation zusammen mit dem SQL Script, welches die Datenbank aufsetzt als ZIP Datei abgegeben werden. Das Projekt muss gemäss der Installationsanleitung im zweiten Teil der Dokumentation installiert werden können. Optional und um Zusatzpunkte zu erhalten kann die fertige Applikation auf dem </w:t>
+      </w:r>
+      <w:proofErr w:type="spellStart"/>
+      <w:r>
+        <w:t>Bbc</w:t>
+      </w:r>
+      <w:proofErr w:type="spellEnd"/>
+      <w:r>
+        <w:t xml:space="preserve"> Hosting veröffentlicht werden.</w:t>
       </w:r>
     </w:p>
     <w:p>
       <w:pPr>
         <w:pStyle w:val="berschrift3"/>
-      </w:pPr>
-      <w:bookmarkStart w:id="25" w:name="_Toc439936627"/>
+        <w:spacing w:before="0"/>
+      </w:pPr>
+      <w:bookmarkStart w:id="24" w:name="_Toc439936627"/>
       <w:r>
         <w:t>Dokumentation</w:t>
       </w:r>
-      <w:bookmarkEnd w:id="25"/>
+      <w:bookmarkEnd w:id="24"/>
     </w:p>
     <w:p>
       <w:r>
@@ -3666,150 +3725,331 @@
     </w:p>
     <w:p>
       <w:pPr>
-        <w:rPr>
-          <w:highlight w:val="yellow"/>
-        </w:rPr>
-      </w:pPr>
+        <w:pStyle w:val="berschrift1"/>
+      </w:pPr>
+      <w:bookmarkStart w:id="25" w:name="_Toc439936634"/>
+      <w:r>
+        <w:lastRenderedPageBreak/>
+        <w:t>GUI Design</w:t>
+      </w:r>
+      <w:bookmarkEnd w:id="25"/>
     </w:p>
     <w:p>
       <w:pPr>
-        <w:pStyle w:val="berschrift1"/>
-      </w:pPr>
-      <w:bookmarkStart w:id="26" w:name="_Toc439936634"/>
+        <w:pStyle w:val="berschrift2"/>
+      </w:pPr>
+      <w:bookmarkStart w:id="26" w:name="_Toc439936635"/>
       <w:r>
-        <w:t>GUI Design</w:t>
+        <w:rPr>
+          <w:noProof/>
+          <w:lang w:eastAsia="de-CH"/>
+        </w:rPr>
+        <w:drawing>
+          <wp:anchor distT="0" distB="0" distL="114300" distR="114300" simplePos="0" relativeHeight="251677696" behindDoc="1" locked="0" layoutInCell="1" allowOverlap="1">
+            <wp:simplePos x="0" y="0"/>
+            <wp:positionH relativeFrom="column">
+              <wp:posOffset>-446405</wp:posOffset>
+            </wp:positionH>
+            <wp:positionV relativeFrom="paragraph">
+              <wp:posOffset>384810</wp:posOffset>
+            </wp:positionV>
+            <wp:extent cx="5819775" cy="3009900"/>
+            <wp:effectExtent l="0" t="0" r="9525" b="0"/>
+            <wp:wrapTight wrapText="bothSides">
+              <wp:wrapPolygon edited="0">
+                <wp:start x="0" y="0"/>
+                <wp:lineTo x="0" y="21463"/>
+                <wp:lineTo x="21565" y="21463"/>
+                <wp:lineTo x="21565" y="0"/>
+                <wp:lineTo x="0" y="0"/>
+              </wp:wrapPolygon>
+            </wp:wrapTight>
+            <wp:docPr id="10" name="Grafik 10" descr="D:\Users\bbarip\Desktop\2.PNG"/>
+            <wp:cNvGraphicFramePr>
+              <a:graphicFrameLocks xmlns:a="http://schemas.openxmlformats.org/drawingml/2006/main" noChangeAspect="1"/>
+            </wp:cNvGraphicFramePr>
+            <a:graphic xmlns:a="http://schemas.openxmlformats.org/drawingml/2006/main">
+              <a:graphicData uri="http://schemas.openxmlformats.org/drawingml/2006/picture">
+                <pic:pic xmlns:pic="http://schemas.openxmlformats.org/drawingml/2006/picture">
+                  <pic:nvPicPr>
+                    <pic:cNvPr id="0" name="Picture 3" descr="D:\Users\bbarip\Desktop\2.PNG"/>
+                    <pic:cNvPicPr>
+                      <a:picLocks noChangeAspect="1" noChangeArrowheads="1"/>
+                    </pic:cNvPicPr>
+                  </pic:nvPicPr>
+                  <pic:blipFill>
+                    <a:blip r:embed="rId12" cstate="print">
+                      <a:extLst>
+                        <a:ext uri="{28A0092B-C50C-407E-A947-70E740481C1C}">
+                          <a14:useLocalDpi xmlns:a14="http://schemas.microsoft.com/office/drawing/2010/main" val="0"/>
+                        </a:ext>
+                      </a:extLst>
+                    </a:blip>
+                    <a:srcRect/>
+                    <a:stretch>
+                      <a:fillRect/>
+                    </a:stretch>
+                  </pic:blipFill>
+                  <pic:spPr bwMode="auto">
+                    <a:xfrm>
+                      <a:off x="0" y="0"/>
+                      <a:ext cx="5819775" cy="3009900"/>
+                    </a:xfrm>
+                    <a:prstGeom prst="rect">
+                      <a:avLst/>
+                    </a:prstGeom>
+                    <a:noFill/>
+                    <a:ln>
+                      <a:noFill/>
+                    </a:ln>
+                  </pic:spPr>
+                </pic:pic>
+              </a:graphicData>
+            </a:graphic>
+          </wp:anchor>
+        </w:drawing>
+      </w:r>
+      <w:r>
+        <w:rPr>
+          <w:noProof/>
+          <w:lang w:eastAsia="de-CH"/>
+        </w:rPr>
+        <w:drawing>
+          <wp:anchor distT="0" distB="0" distL="114300" distR="114300" simplePos="0" relativeHeight="251676672" behindDoc="1" locked="0" layoutInCell="1" allowOverlap="1">
+            <wp:simplePos x="0" y="0"/>
+            <wp:positionH relativeFrom="margin">
+              <wp:posOffset>-540385</wp:posOffset>
+            </wp:positionH>
+            <wp:positionV relativeFrom="paragraph">
+              <wp:posOffset>5466715</wp:posOffset>
+            </wp:positionV>
+            <wp:extent cx="5819775" cy="2971800"/>
+            <wp:effectExtent l="0" t="0" r="9525" b="0"/>
+            <wp:wrapTight wrapText="bothSides">
+              <wp:wrapPolygon edited="0">
+                <wp:start x="0" y="0"/>
+                <wp:lineTo x="0" y="21462"/>
+                <wp:lineTo x="21565" y="21462"/>
+                <wp:lineTo x="21565" y="0"/>
+                <wp:lineTo x="0" y="0"/>
+              </wp:wrapPolygon>
+            </wp:wrapTight>
+            <wp:docPr id="9" name="Grafik 9" descr="D:\Users\bbarip\Desktop\1.PNG"/>
+            <wp:cNvGraphicFramePr>
+              <a:graphicFrameLocks xmlns:a="http://schemas.openxmlformats.org/drawingml/2006/main" noChangeAspect="1"/>
+            </wp:cNvGraphicFramePr>
+            <a:graphic xmlns:a="http://schemas.openxmlformats.org/drawingml/2006/main">
+              <a:graphicData uri="http://schemas.openxmlformats.org/drawingml/2006/picture">
+                <pic:pic xmlns:pic="http://schemas.openxmlformats.org/drawingml/2006/picture">
+                  <pic:nvPicPr>
+                    <pic:cNvPr id="0" name="Picture 2" descr="D:\Users\bbarip\Desktop\1.PNG"/>
+                    <pic:cNvPicPr>
+                      <a:picLocks noChangeAspect="1" noChangeArrowheads="1"/>
+                    </pic:cNvPicPr>
+                  </pic:nvPicPr>
+                  <pic:blipFill>
+                    <a:blip r:embed="rId13" cstate="print">
+                      <a:extLst>
+                        <a:ext uri="{28A0092B-C50C-407E-A947-70E740481C1C}">
+                          <a14:useLocalDpi xmlns:a14="http://schemas.microsoft.com/office/drawing/2010/main" val="0"/>
+                        </a:ext>
+                      </a:extLst>
+                    </a:blip>
+                    <a:srcRect/>
+                    <a:stretch>
+                      <a:fillRect/>
+                    </a:stretch>
+                  </pic:blipFill>
+                  <pic:spPr bwMode="auto">
+                    <a:xfrm>
+                      <a:off x="0" y="0"/>
+                      <a:ext cx="5819775" cy="2971800"/>
+                    </a:xfrm>
+                    <a:prstGeom prst="rect">
+                      <a:avLst/>
+                    </a:prstGeom>
+                    <a:noFill/>
+                    <a:ln>
+                      <a:noFill/>
+                    </a:ln>
+                  </pic:spPr>
+                </pic:pic>
+              </a:graphicData>
+            </a:graphic>
+          </wp:anchor>
+        </w:drawing>
+      </w:r>
+      <w:r>
+        <w:rPr>
+          <w:noProof/>
+          <w:lang w:eastAsia="de-CH"/>
+        </w:rPr>
+        <w:drawing>
+          <wp:anchor distT="0" distB="0" distL="114300" distR="114300" simplePos="0" relativeHeight="251678720" behindDoc="1" locked="0" layoutInCell="1" allowOverlap="1">
+            <wp:simplePos x="0" y="0"/>
+            <wp:positionH relativeFrom="margin">
+              <wp:posOffset>-254635</wp:posOffset>
+            </wp:positionH>
+            <wp:positionV relativeFrom="paragraph">
+              <wp:posOffset>3269615</wp:posOffset>
+            </wp:positionV>
+            <wp:extent cx="5819775" cy="2933700"/>
+            <wp:effectExtent l="0" t="0" r="9525" b="0"/>
+            <wp:wrapTight wrapText="bothSides">
+              <wp:wrapPolygon edited="0">
+                <wp:start x="0" y="0"/>
+                <wp:lineTo x="0" y="21460"/>
+                <wp:lineTo x="21565" y="21460"/>
+                <wp:lineTo x="21565" y="0"/>
+                <wp:lineTo x="0" y="0"/>
+              </wp:wrapPolygon>
+            </wp:wrapTight>
+            <wp:docPr id="11" name="Grafik 11" descr="D:\Users\bbarip\Desktop\3.PNG"/>
+            <wp:cNvGraphicFramePr>
+              <a:graphicFrameLocks xmlns:a="http://schemas.openxmlformats.org/drawingml/2006/main" noChangeAspect="1"/>
+            </wp:cNvGraphicFramePr>
+            <a:graphic xmlns:a="http://schemas.openxmlformats.org/drawingml/2006/main">
+              <a:graphicData uri="http://schemas.openxmlformats.org/drawingml/2006/picture">
+                <pic:pic xmlns:pic="http://schemas.openxmlformats.org/drawingml/2006/picture">
+                  <pic:nvPicPr>
+                    <pic:cNvPr id="0" name="Picture 4" descr="D:\Users\bbarip\Desktop\3.PNG"/>
+                    <pic:cNvPicPr>
+                      <a:picLocks noChangeAspect="1" noChangeArrowheads="1"/>
+                    </pic:cNvPicPr>
+                  </pic:nvPicPr>
+                  <pic:blipFill>
+                    <a:blip r:embed="rId14" cstate="print">
+                      <a:extLst>
+                        <a:ext uri="{28A0092B-C50C-407E-A947-70E740481C1C}">
+                          <a14:useLocalDpi xmlns:a14="http://schemas.microsoft.com/office/drawing/2010/main" val="0"/>
+                        </a:ext>
+                      </a:extLst>
+                    </a:blip>
+                    <a:srcRect/>
+                    <a:stretch>
+                      <a:fillRect/>
+                    </a:stretch>
+                  </pic:blipFill>
+                  <pic:spPr bwMode="auto">
+                    <a:xfrm>
+                      <a:off x="0" y="0"/>
+                      <a:ext cx="5819775" cy="2933700"/>
+                    </a:xfrm>
+                    <a:prstGeom prst="rect">
+                      <a:avLst/>
+                    </a:prstGeom>
+                    <a:noFill/>
+                    <a:ln>
+                      <a:noFill/>
+                    </a:ln>
+                  </pic:spPr>
+                </pic:pic>
+              </a:graphicData>
+            </a:graphic>
+          </wp:anchor>
+        </w:drawing>
+      </w:r>
+      <w:proofErr w:type="spellStart"/>
+      <w:r>
+        <w:t>MockUps</w:t>
       </w:r>
       <w:bookmarkEnd w:id="26"/>
+      <w:proofErr w:type="spellEnd"/>
     </w:p>
     <w:p>
       <w:pPr>
         <w:pStyle w:val="berschrift2"/>
       </w:pPr>
-      <w:bookmarkStart w:id="27" w:name="_Toc439936635"/>
+      <w:bookmarkStart w:id="27" w:name="_Toc439936636"/>
+    </w:p>
+    <w:p/>
+    <w:p>
+      <w:pPr>
+        <w:pStyle w:val="berschrift2"/>
+      </w:pPr>
       <w:r>
-        <w:t>MockUps</w:t>
+        <w:rPr>
+          <w:noProof/>
+          <w:highlight w:val="yellow"/>
+          <w:lang w:eastAsia="de-CH"/>
+        </w:rPr>
+        <w:lastRenderedPageBreak/>
+        <w:drawing>
+          <wp:anchor distT="0" distB="0" distL="114300" distR="114300" simplePos="0" relativeHeight="251674624" behindDoc="1" locked="0" layoutInCell="1" allowOverlap="1">
+            <wp:simplePos x="0" y="0"/>
+            <wp:positionH relativeFrom="margin">
+              <wp:align>right</wp:align>
+            </wp:positionH>
+            <wp:positionV relativeFrom="paragraph">
+              <wp:posOffset>636270</wp:posOffset>
+            </wp:positionV>
+            <wp:extent cx="5819775" cy="1028700"/>
+            <wp:effectExtent l="0" t="0" r="9525" b="0"/>
+            <wp:wrapTight wrapText="bothSides">
+              <wp:wrapPolygon edited="0">
+                <wp:start x="0" y="0"/>
+                <wp:lineTo x="0" y="21200"/>
+                <wp:lineTo x="21565" y="21200"/>
+                <wp:lineTo x="21565" y="0"/>
+                <wp:lineTo x="0" y="0"/>
+              </wp:wrapPolygon>
+            </wp:wrapTight>
+            <wp:docPr id="5" name="Grafik 5" descr="D:\Users\bbarip\Desktop\color.PNG"/>
+            <wp:cNvGraphicFramePr>
+              <a:graphicFrameLocks xmlns:a="http://schemas.openxmlformats.org/drawingml/2006/main" noChangeAspect="1"/>
+            </wp:cNvGraphicFramePr>
+            <a:graphic xmlns:a="http://schemas.openxmlformats.org/drawingml/2006/main">
+              <a:graphicData uri="http://schemas.openxmlformats.org/drawingml/2006/picture">
+                <pic:pic xmlns:pic="http://schemas.openxmlformats.org/drawingml/2006/picture">
+                  <pic:nvPicPr>
+                    <pic:cNvPr id="0" name="Picture 1" descr="D:\Users\bbarip\Desktop\color.PNG"/>
+                    <pic:cNvPicPr>
+                      <a:picLocks noChangeAspect="1" noChangeArrowheads="1"/>
+                    </pic:cNvPicPr>
+                  </pic:nvPicPr>
+                  <pic:blipFill>
+                    <a:blip r:embed="rId15" cstate="print">
+                      <a:extLst>
+                        <a:ext uri="{28A0092B-C50C-407E-A947-70E740481C1C}">
+                          <a14:useLocalDpi xmlns:a14="http://schemas.microsoft.com/office/drawing/2010/main" val="0"/>
+                        </a:ext>
+                      </a:extLst>
+                    </a:blip>
+                    <a:srcRect/>
+                    <a:stretch>
+                      <a:fillRect/>
+                    </a:stretch>
+                  </pic:blipFill>
+                  <pic:spPr bwMode="auto">
+                    <a:xfrm>
+                      <a:off x="0" y="0"/>
+                      <a:ext cx="5819775" cy="1028700"/>
+                    </a:xfrm>
+                    <a:prstGeom prst="rect">
+                      <a:avLst/>
+                    </a:prstGeom>
+                    <a:noFill/>
+                    <a:ln>
+                      <a:noFill/>
+                    </a:ln>
+                  </pic:spPr>
+                </pic:pic>
+              </a:graphicData>
+            </a:graphic>
+          </wp:anchor>
+        </w:drawing>
+      </w:r>
+      <w:r>
+        <w:t>Farbkonzept</w:t>
       </w:r>
       <w:bookmarkEnd w:id="27"/>
     </w:p>
     <w:p>
-      <w:r>
+      <w:pPr>
+        <w:pStyle w:val="Listenabsatz"/>
         <w:rPr>
           <w:highlight w:val="yellow"/>
         </w:rPr>
-        <w:t xml:space="preserve">Dieser Abschnitt enthält alle </w:t>
-      </w:r>
-      <w:r>
-        <w:rPr>
-          <w:highlight w:val="yellow"/>
-        </w:rPr>
-        <w:t>MockUp</w:t>
-      </w:r>
-      <w:r>
-        <w:rPr>
-          <w:highlight w:val="yellow"/>
-        </w:rPr>
-        <w:t xml:space="preserve">s </w:t>
-      </w:r>
-      <w:r>
-        <w:rPr>
-          <w:highlight w:val="yellow"/>
-        </w:rPr>
-        <w:t>inklusiv einer Beschreibung.</w:t>
-      </w:r>
-    </w:p>
-    <w:p>
-      <w:pPr>
-        <w:pStyle w:val="berschrift2"/>
-      </w:pPr>
-      <w:bookmarkStart w:id="28" w:name="_Toc439936636"/>
-      <w:r>
-        <w:t>Farbkonzept</w:t>
-      </w:r>
-      <w:bookmarkEnd w:id="28"/>
-    </w:p>
-    <w:p>
-      <w:r>
-        <w:rPr>
-          <w:highlight w:val="yellow"/>
-        </w:rPr>
-        <w:t>Farbkonzept der Seite.</w:t>
-      </w:r>
-    </w:p>
-    <w:p>
-      <w:pPr>
-        <w:pStyle w:val="Listenabsatz"/>
-        <w:numPr>
-          <w:ilvl w:val="0"/>
-          <w:numId w:val="36"/>
-        </w:numPr>
-        <w:rPr>
-          <w:highlight w:val="yellow"/>
-        </w:rPr>
-      </w:pPr>
-      <w:r>
-        <w:rPr>
-          <w:highlight w:val="yellow"/>
-        </w:rPr>
-        <w:t>Welche Farben werden wofür verwendet?</w:t>
-      </w:r>
-    </w:p>
-    <w:p>
-      <w:pPr>
-        <w:pStyle w:val="Listenabsatz"/>
-        <w:numPr>
-          <w:ilvl w:val="1"/>
-          <w:numId w:val="36"/>
-        </w:numPr>
-        <w:rPr>
-          <w:highlight w:val="yellow"/>
-        </w:rPr>
-      </w:pPr>
-      <w:r>
-        <w:rPr>
-          <w:highlight w:val="yellow"/>
-        </w:rPr>
-        <w:t>GUI</w:t>
-      </w:r>
-    </w:p>
-    <w:p>
-      <w:pPr>
-        <w:pStyle w:val="Listenabsatz"/>
-        <w:numPr>
-          <w:ilvl w:val="1"/>
-          <w:numId w:val="36"/>
-        </w:numPr>
-        <w:rPr>
-          <w:highlight w:val="yellow"/>
-        </w:rPr>
-      </w:pPr>
-      <w:r>
-        <w:rPr>
-          <w:highlight w:val="yellow"/>
-        </w:rPr>
-        <w:t>Schrift</w:t>
-      </w:r>
-    </w:p>
-    <w:p>
-      <w:pPr>
-        <w:pStyle w:val="Listenabsatz"/>
-        <w:numPr>
-          <w:ilvl w:val="0"/>
-          <w:numId w:val="36"/>
-        </w:numPr>
-        <w:rPr>
-          <w:highlight w:val="yellow"/>
-        </w:rPr>
-      </w:pPr>
-      <w:r>
-        <w:rPr>
-          <w:highlight w:val="yellow"/>
-        </w:rPr>
-        <w:t>Welchen Eindruck sollen diese Farben beim Benutzer hinterlassen?</w:t>
-      </w:r>
-    </w:p>
-    <w:p>
-      <w:pPr>
-        <w:spacing w:after="200"/>
       </w:pPr>
       <w:r>
         <w:br w:type="page"/>
@@ -3819,35 +4059,92 @@
       <w:pPr>
         <w:pStyle w:val="berschrift1"/>
       </w:pPr>
-      <w:bookmarkStart w:id="29" w:name="_Toc439936637"/>
+      <w:bookmarkStart w:id="28" w:name="_Toc439936637"/>
       <w:r>
         <w:lastRenderedPageBreak/>
         <w:t>Datenhaltung</w:t>
       </w:r>
-      <w:bookmarkEnd w:id="29"/>
+      <w:bookmarkEnd w:id="28"/>
     </w:p>
     <w:p>
       <w:pPr>
         <w:pStyle w:val="berschrift2"/>
       </w:pPr>
-      <w:bookmarkStart w:id="30" w:name="_Toc439936638"/>
+      <w:bookmarkStart w:id="29" w:name="_Toc439936638"/>
+      <w:r>
+        <w:rPr>
+          <w:noProof/>
+          <w:lang w:eastAsia="de-CH"/>
+        </w:rPr>
+        <w:drawing>
+          <wp:anchor distT="0" distB="0" distL="114300" distR="114300" simplePos="0" relativeHeight="251675648" behindDoc="1" locked="0" layoutInCell="1" allowOverlap="1">
+            <wp:simplePos x="0" y="0"/>
+            <wp:positionH relativeFrom="margin">
+              <wp:align>right</wp:align>
+            </wp:positionH>
+            <wp:positionV relativeFrom="paragraph">
+              <wp:posOffset>789940</wp:posOffset>
+            </wp:positionV>
+            <wp:extent cx="5829300" cy="3429000"/>
+            <wp:effectExtent l="0" t="0" r="0" b="0"/>
+            <wp:wrapTight wrapText="bothSides">
+              <wp:wrapPolygon edited="0">
+                <wp:start x="0" y="0"/>
+                <wp:lineTo x="0" y="21480"/>
+                <wp:lineTo x="21529" y="21480"/>
+                <wp:lineTo x="21529" y="0"/>
+                <wp:lineTo x="0" y="0"/>
+              </wp:wrapPolygon>
+            </wp:wrapTight>
+            <wp:docPr id="12" name="Grafik 12" descr="D:\Users\bbarip\Desktop\erm.PNG"/>
+            <wp:cNvGraphicFramePr>
+              <a:graphicFrameLocks xmlns:a="http://schemas.openxmlformats.org/drawingml/2006/main" noChangeAspect="1"/>
+            </wp:cNvGraphicFramePr>
+            <a:graphic xmlns:a="http://schemas.openxmlformats.org/drawingml/2006/main">
+              <a:graphicData uri="http://schemas.openxmlformats.org/drawingml/2006/picture">
+                <pic:pic xmlns:pic="http://schemas.openxmlformats.org/drawingml/2006/picture">
+                  <pic:nvPicPr>
+                    <pic:cNvPr id="0" name="Picture 5" descr="D:\Users\bbarip\Desktop\erm.PNG"/>
+                    <pic:cNvPicPr>
+                      <a:picLocks noChangeAspect="1" noChangeArrowheads="1"/>
+                    </pic:cNvPicPr>
+                  </pic:nvPicPr>
+                  <pic:blipFill>
+                    <a:blip r:embed="rId16">
+                      <a:extLst>
+                        <a:ext uri="{28A0092B-C50C-407E-A947-70E740481C1C}">
+                          <a14:useLocalDpi xmlns:a14="http://schemas.microsoft.com/office/drawing/2010/main" val="0"/>
+                        </a:ext>
+                      </a:extLst>
+                    </a:blip>
+                    <a:srcRect/>
+                    <a:stretch>
+                      <a:fillRect/>
+                    </a:stretch>
+                  </pic:blipFill>
+                  <pic:spPr bwMode="auto">
+                    <a:xfrm>
+                      <a:off x="0" y="0"/>
+                      <a:ext cx="5829300" cy="3429000"/>
+                    </a:xfrm>
+                    <a:prstGeom prst="rect">
+                      <a:avLst/>
+                    </a:prstGeom>
+                    <a:noFill/>
+                    <a:ln>
+                      <a:noFill/>
+                    </a:ln>
+                  </pic:spPr>
+                </pic:pic>
+              </a:graphicData>
+            </a:graphic>
+          </wp:anchor>
+        </w:drawing>
+      </w:r>
       <w:r>
         <w:t>ERM</w:t>
       </w:r>
-      <w:bookmarkEnd w:id="30"/>
-    </w:p>
-    <w:p>
-      <w:pPr>
-        <w:rPr>
-          <w:highlight w:val="yellow"/>
-        </w:rPr>
-      </w:pPr>
-      <w:r>
-        <w:rPr>
-          <w:highlight w:val="yellow"/>
-        </w:rPr>
-        <w:t>Vollständiges ERM des Webprojekts.</w:t>
-      </w:r>
+      <w:bookmarkEnd w:id="29"/>
     </w:p>
     <w:p>
       <w:pPr>
@@ -3869,8 +4166,8 @@
           <w:highlight w:val="yellow"/>
         </w:rPr>
         <w:sectPr>
-          <w:footerReference w:type="even" r:id="rId12"/>
-          <w:footerReference w:type="default" r:id="rId13"/>
+          <w:footerReference w:type="even" r:id="rId17"/>
+          <w:footerReference w:type="default" r:id="rId18"/>
           <w:type w:val="continuous"/>
           <w:pgSz w:w="11906" w:h="16838" w:code="9"/>
           <w:pgMar w:top="1418" w:right="1134" w:bottom="1134" w:left="1588" w:header="567" w:footer="170" w:gutter="0"/>
@@ -3885,24 +4182,25 @@
       <w:pPr>
         <w:pStyle w:val="berschrift1"/>
       </w:pPr>
-      <w:bookmarkStart w:id="31" w:name="_Toc439936639"/>
+      <w:bookmarkStart w:id="30" w:name="_Toc439936639"/>
       <w:r>
         <w:lastRenderedPageBreak/>
         <w:t>Zeitplanung</w:t>
       </w:r>
+      <w:bookmarkEnd w:id="30"/>
+    </w:p>
+    <w:p>
+      <w:pPr>
+        <w:pStyle w:val="berschrift2"/>
+      </w:pPr>
+      <w:bookmarkStart w:id="31" w:name="_Toc439936640"/>
+      <w:r>
+        <w:t>GANTT Diagramm</w:t>
+      </w:r>
       <w:bookmarkEnd w:id="31"/>
     </w:p>
     <w:p>
-      <w:pPr>
-        <w:pStyle w:val="berschrift2"/>
-      </w:pPr>
-      <w:bookmarkStart w:id="32" w:name="_Toc439936640"/>
-      <w:r>
-        <w:t>GANTT Diagramm</w:t>
-      </w:r>
-      <w:bookmarkEnd w:id="32"/>
-    </w:p>
-    <w:p>
+      <w:bookmarkStart w:id="32" w:name="_GoBack"/>
       <w:r>
         <w:rPr>
           <w:highlight w:val="yellow"/>
@@ -3921,6 +4219,7 @@
         </w:rPr>
         <w:t>agramm</w:t>
       </w:r>
+      <w:bookmarkEnd w:id="32"/>
     </w:p>
     <w:sectPr>
       <w:pgSz w:w="16838" w:h="11906" w:orient="landscape" w:code="9"/>
@@ -4126,7 +4425,7 @@
               <w:rPr>
                 <w:noProof/>
               </w:rPr>
-              <w:t>4</w:t>
+              <w:t>6</w:t>
             </w:r>
             <w:r>
               <w:fldChar w:fldCharType="end"/>
@@ -4134,14 +4433,27 @@
             <w:r>
               <w:t>/</w:t>
             </w:r>
-            <w:fldSimple w:instr=" NUMPAGES -1\* Arabic \* MERGEFORMAT ">
-              <w:r>
-                <w:rPr>
-                  <w:noProof/>
-                </w:rPr>
-                <w:t>8</w:t>
-              </w:r>
-            </w:fldSimple>
+            <w:r>
+              <w:fldChar w:fldCharType="begin"/>
+            </w:r>
+            <w:r>
+              <w:instrText xml:space="preserve"> NUMPAGES -1\* Arabic \* MERGEFORMAT </w:instrText>
+            </w:r>
+            <w:r>
+              <w:fldChar w:fldCharType="separate"/>
+            </w:r>
+            <w:r>
+              <w:rPr>
+                <w:noProof/>
+              </w:rPr>
+              <w:t>8</w:t>
+            </w:r>
+            <w:r>
+              <w:rPr>
+                <w:noProof/>
+              </w:rPr>
+              <w:fldChar w:fldCharType="end"/>
+            </w:r>
           </w:sdtContent>
         </w:sdt>
       </w:sdtContent>
@@ -4329,7 +4641,7 @@
               <w:rPr>
                 <w:noProof/>
               </w:rPr>
-              <w:t>3</w:t>
+              <w:t>7</w:t>
             </w:r>
             <w:r>
               <w:fldChar w:fldCharType="end"/>
@@ -4337,27 +4649,14 @@
             <w:r>
               <w:t>/</w:t>
             </w:r>
-            <w:r>
-              <w:fldChar w:fldCharType="begin"/>
-            </w:r>
-            <w:r>
-              <w:instrText xml:space="preserve"> NUMPAGES -1\* Arabic \* MERGEFORMAT </w:instrText>
-            </w:r>
-            <w:r>
-              <w:fldChar w:fldCharType="separate"/>
-            </w:r>
-            <w:r>
-              <w:rPr>
-                <w:noProof/>
-              </w:rPr>
-              <w:t>8</w:t>
-            </w:r>
-            <w:r>
-              <w:rPr>
-                <w:noProof/>
-              </w:rPr>
-              <w:fldChar w:fldCharType="end"/>
-            </w:r>
+            <w:fldSimple w:instr=" NUMPAGES -1\* Arabic \* MERGEFORMAT ">
+              <w:r>
+                <w:rPr>
+                  <w:noProof/>
+                </w:rPr>
+                <w:t>8</w:t>
+              </w:r>
+            </w:fldSimple>
           </w:sdtContent>
         </w:sdt>
       </w:sdtContent>
@@ -9503,7 +9802,7 @@
 </file>
 
 <file path=customXml/itemProps1.xml><?xml version="1.0" encoding="utf-8"?>
-<ds:datastoreItem xmlns:ds="http://schemas.openxmlformats.org/officeDocument/2006/customXml" ds:itemID="{33D11109-9190-4725-A579-4DC6BBFEA434}">
+<ds:datastoreItem xmlns:ds="http://schemas.openxmlformats.org/officeDocument/2006/customXml" ds:itemID="{10FC3FCF-3F24-4E09-8C09-51092027FEE2}">
   <ds:schemaRefs>
     <ds:schemaRef ds:uri="http://schemas.openxmlformats.org/officeDocument/2006/bibliography"/>
   </ds:schemaRefs>

</xml_diff>

<commit_message>
Mockup und ERM in Doku aktualisiert, HTML/CSS angefangen
</commit_message>
<xml_diff>
--- a/Doku/DokuT1.docx
+++ b/Doku/DokuT1.docx
@@ -2,25 +2,25 @@
 <file path=word/document.xml><?xml version="1.0" encoding="utf-8"?>
 <w:document xmlns:wpc="http://schemas.microsoft.com/office/word/2010/wordprocessingCanvas" xmlns:cx="http://schemas.microsoft.com/office/drawing/2014/chartex" xmlns:cx1="http://schemas.microsoft.com/office/drawing/2015/9/8/chartex" xmlns:mc="http://schemas.openxmlformats.org/markup-compatibility/2006" xmlns:o="urn:schemas-microsoft-com:office:office" xmlns:r="http://schemas.openxmlformats.org/officeDocument/2006/relationships" xmlns:m="http://schemas.openxmlformats.org/officeDocument/2006/math" xmlns:v="urn:schemas-microsoft-com:vml" xmlns:wp14="http://schemas.microsoft.com/office/word/2010/wordprocessingDrawing" xmlns:wp="http://schemas.openxmlformats.org/drawingml/2006/wordprocessingDrawing" xmlns:w10="urn:schemas-microsoft-com:office:word" xmlns:w="http://schemas.openxmlformats.org/wordprocessingml/2006/main" xmlns:w14="http://schemas.microsoft.com/office/word/2010/wordml" xmlns:w15="http://schemas.microsoft.com/office/word/2012/wordml" xmlns:w16se="http://schemas.microsoft.com/office/word/2015/wordml/symex" xmlns:wpg="http://schemas.microsoft.com/office/word/2010/wordprocessingGroup" xmlns:wpi="http://schemas.microsoft.com/office/word/2010/wordprocessingInk" xmlns:wne="http://schemas.microsoft.com/office/word/2006/wordml" xmlns:wps="http://schemas.microsoft.com/office/word/2010/wordprocessingShape" mc:Ignorable="w14 w15 w16se wp14">
   <w:body>
-    <w:bookmarkStart w:id="0" w:name="_Toc372627410" w:displacedByCustomXml="next"/>
-    <w:bookmarkStart w:id="1" w:name="_Toc372627375" w:displacedByCustomXml="next"/>
-    <w:bookmarkStart w:id="2" w:name="_Toc371942619" w:displacedByCustomXml="next"/>
-    <w:bookmarkStart w:id="3" w:name="_Toc371942359" w:displacedByCustomXml="next"/>
-    <w:bookmarkStart w:id="4" w:name="_Toc371344428" w:displacedByCustomXml="next"/>
-    <w:bookmarkStart w:id="5" w:name="_Toc371341642" w:displacedByCustomXml="next"/>
-    <w:bookmarkStart w:id="6" w:name="_Toc371341638" w:displacedByCustomXml="next"/>
-    <w:bookmarkStart w:id="7" w:name="_Toc371341460" w:displacedByCustomXml="next"/>
-    <w:bookmarkStart w:id="8" w:name="_Toc371341456" w:displacedByCustomXml="next"/>
+    <w:bookmarkStart w:id="0" w:name="_Toc371950183" w:displacedByCustomXml="next"/>
+    <w:bookmarkStart w:id="1" w:name="_Toc371950207" w:displacedByCustomXml="next"/>
+    <w:bookmarkStart w:id="2" w:name="_Toc370824272" w:displacedByCustomXml="next"/>
+    <w:bookmarkStart w:id="3" w:name="_Toc371339721" w:displacedByCustomXml="next"/>
+    <w:bookmarkStart w:id="4" w:name="_Toc371339741" w:displacedByCustomXml="next"/>
+    <w:bookmarkStart w:id="5" w:name="_Toc371341076" w:displacedByCustomXml="next"/>
+    <w:bookmarkStart w:id="6" w:name="_Toc371341080" w:displacedByCustomXml="next"/>
+    <w:bookmarkStart w:id="7" w:name="_Toc371341322" w:displacedByCustomXml="next"/>
+    <w:bookmarkStart w:id="8" w:name="_Toc371341359" w:displacedByCustomXml="next"/>
     <w:bookmarkStart w:id="9" w:name="_Toc371341437" w:displacedByCustomXml="next"/>
-    <w:bookmarkStart w:id="10" w:name="_Toc371341359" w:displacedByCustomXml="next"/>
-    <w:bookmarkStart w:id="11" w:name="_Toc371341322" w:displacedByCustomXml="next"/>
-    <w:bookmarkStart w:id="12" w:name="_Toc371341080" w:displacedByCustomXml="next"/>
-    <w:bookmarkStart w:id="13" w:name="_Toc371341076" w:displacedByCustomXml="next"/>
-    <w:bookmarkStart w:id="14" w:name="_Toc371339741" w:displacedByCustomXml="next"/>
-    <w:bookmarkStart w:id="15" w:name="_Toc371339721" w:displacedByCustomXml="next"/>
-    <w:bookmarkStart w:id="16" w:name="_Toc370824272" w:displacedByCustomXml="next"/>
-    <w:bookmarkStart w:id="17" w:name="_Toc371950207" w:displacedByCustomXml="next"/>
-    <w:bookmarkStart w:id="18" w:name="_Toc371950183" w:displacedByCustomXml="next"/>
+    <w:bookmarkStart w:id="10" w:name="_Toc371341456" w:displacedByCustomXml="next"/>
+    <w:bookmarkStart w:id="11" w:name="_Toc371341460" w:displacedByCustomXml="next"/>
+    <w:bookmarkStart w:id="12" w:name="_Toc371341638" w:displacedByCustomXml="next"/>
+    <w:bookmarkStart w:id="13" w:name="_Toc371341642" w:displacedByCustomXml="next"/>
+    <w:bookmarkStart w:id="14" w:name="_Toc371344428" w:displacedByCustomXml="next"/>
+    <w:bookmarkStart w:id="15" w:name="_Toc371942359" w:displacedByCustomXml="next"/>
+    <w:bookmarkStart w:id="16" w:name="_Toc371942619" w:displacedByCustomXml="next"/>
+    <w:bookmarkStart w:id="17" w:name="_Toc372627375" w:displacedByCustomXml="next"/>
+    <w:bookmarkStart w:id="18" w:name="_Toc372627410" w:displacedByCustomXml="next"/>
     <w:sdt>
       <w:sdtPr>
         <w:id w:val="1556895506"/>
@@ -3739,32 +3739,30 @@
         <w:pStyle w:val="berschrift2"/>
       </w:pPr>
       <w:bookmarkStart w:id="26" w:name="_Toc439936635"/>
+      <w:proofErr w:type="spellStart"/>
+      <w:r>
+        <w:t>MockUps</w:t>
+      </w:r>
+      <w:bookmarkEnd w:id="26"/>
+      <w:proofErr w:type="spellEnd"/>
+    </w:p>
+    <w:p>
+      <w:pPr>
+        <w:pStyle w:val="berschrift2"/>
+      </w:pPr>
+      <w:bookmarkStart w:id="27" w:name="_Toc439936636"/>
+    </w:p>
+    <w:p>
       <w:r>
         <w:rPr>
           <w:noProof/>
           <w:lang w:eastAsia="de-CH"/>
         </w:rPr>
         <w:drawing>
-          <wp:anchor distT="0" distB="0" distL="114300" distR="114300" simplePos="0" relativeHeight="251677696" behindDoc="1" locked="0" layoutInCell="1" allowOverlap="1">
-            <wp:simplePos x="0" y="0"/>
-            <wp:positionH relativeFrom="column">
-              <wp:posOffset>-446405</wp:posOffset>
-            </wp:positionH>
-            <wp:positionV relativeFrom="paragraph">
-              <wp:posOffset>384810</wp:posOffset>
-            </wp:positionV>
-            <wp:extent cx="5819775" cy="3009900"/>
+          <wp:inline distT="0" distB="0" distL="0" distR="0">
+            <wp:extent cx="5819775" cy="3028950"/>
             <wp:effectExtent l="0" t="0" r="9525" b="0"/>
-            <wp:wrapTight wrapText="bothSides">
-              <wp:wrapPolygon edited="0">
-                <wp:start x="0" y="0"/>
-                <wp:lineTo x="0" y="21463"/>
-                <wp:lineTo x="21565" y="21463"/>
-                <wp:lineTo x="21565" y="0"/>
-                <wp:lineTo x="0" y="0"/>
-              </wp:wrapPolygon>
-            </wp:wrapTight>
-            <wp:docPr id="10" name="Grafik 10" descr="D:\Users\bbarip\Desktop\2.PNG"/>
+            <wp:docPr id="13" name="Grafik 13" descr="D:\Users\bbarip\Desktop\3.PNG"/>
             <wp:cNvGraphicFramePr>
               <a:graphicFrameLocks xmlns:a="http://schemas.openxmlformats.org/drawingml/2006/main" noChangeAspect="1"/>
             </wp:cNvGraphicFramePr>
@@ -3772,7 +3770,7 @@
               <a:graphicData uri="http://schemas.openxmlformats.org/drawingml/2006/picture">
                 <pic:pic xmlns:pic="http://schemas.openxmlformats.org/drawingml/2006/picture">
                   <pic:nvPicPr>
-                    <pic:cNvPr id="0" name="Picture 3" descr="D:\Users\bbarip\Desktop\2.PNG"/>
+                    <pic:cNvPr id="0" name="Picture 1" descr="D:\Users\bbarip\Desktop\3.PNG"/>
                     <pic:cNvPicPr>
                       <a:picLocks noChangeAspect="1" noChangeArrowheads="1"/>
                     </pic:cNvPicPr>
@@ -3793,7 +3791,7 @@
                   <pic:spPr bwMode="auto">
                     <a:xfrm>
                       <a:off x="0" y="0"/>
-                      <a:ext cx="5819775" cy="3009900"/>
+                      <a:ext cx="5819775" cy="3028950"/>
                     </a:xfrm>
                     <a:prstGeom prst="rect">
                       <a:avLst/>
@@ -3806,7 +3804,7 @@
                 </pic:pic>
               </a:graphicData>
             </a:graphic>
-          </wp:anchor>
+          </wp:inline>
         </w:drawing>
       </w:r>
       <w:r>
@@ -3815,26 +3813,10 @@
           <w:lang w:eastAsia="de-CH"/>
         </w:rPr>
         <w:drawing>
-          <wp:anchor distT="0" distB="0" distL="114300" distR="114300" simplePos="0" relativeHeight="251676672" behindDoc="1" locked="0" layoutInCell="1" allowOverlap="1">
-            <wp:simplePos x="0" y="0"/>
-            <wp:positionH relativeFrom="margin">
-              <wp:posOffset>-540385</wp:posOffset>
-            </wp:positionH>
-            <wp:positionV relativeFrom="paragraph">
-              <wp:posOffset>5466715</wp:posOffset>
-            </wp:positionV>
-            <wp:extent cx="5819775" cy="2971800"/>
+          <wp:inline distT="0" distB="0" distL="0" distR="0">
+            <wp:extent cx="5819775" cy="3181350"/>
             <wp:effectExtent l="0" t="0" r="9525" b="0"/>
-            <wp:wrapTight wrapText="bothSides">
-              <wp:wrapPolygon edited="0">
-                <wp:start x="0" y="0"/>
-                <wp:lineTo x="0" y="21462"/>
-                <wp:lineTo x="21565" y="21462"/>
-                <wp:lineTo x="21565" y="0"/>
-                <wp:lineTo x="0" y="0"/>
-              </wp:wrapPolygon>
-            </wp:wrapTight>
-            <wp:docPr id="9" name="Grafik 9" descr="D:\Users\bbarip\Desktop\1.PNG"/>
+            <wp:docPr id="14" name="Grafik 14" descr="D:\Users\bbarip\Desktop\4.PNG"/>
             <wp:cNvGraphicFramePr>
               <a:graphicFrameLocks xmlns:a="http://schemas.openxmlformats.org/drawingml/2006/main" noChangeAspect="1"/>
             </wp:cNvGraphicFramePr>
@@ -3842,13 +3824,13 @@
               <a:graphicData uri="http://schemas.openxmlformats.org/drawingml/2006/picture">
                 <pic:pic xmlns:pic="http://schemas.openxmlformats.org/drawingml/2006/picture">
                   <pic:nvPicPr>
-                    <pic:cNvPr id="0" name="Picture 2" descr="D:\Users\bbarip\Desktop\1.PNG"/>
+                    <pic:cNvPr id="0" name="Picture 2" descr="D:\Users\bbarip\Desktop\4.PNG"/>
                     <pic:cNvPicPr>
                       <a:picLocks noChangeAspect="1" noChangeArrowheads="1"/>
                     </pic:cNvPicPr>
                   </pic:nvPicPr>
                   <pic:blipFill>
-                    <a:blip r:embed="rId13" cstate="print">
+                    <a:blip r:embed="rId13">
                       <a:extLst>
                         <a:ext uri="{28A0092B-C50C-407E-A947-70E740481C1C}">
                           <a14:useLocalDpi xmlns:a14="http://schemas.microsoft.com/office/drawing/2010/main" val="0"/>
@@ -3863,7 +3845,7 @@
                   <pic:spPr bwMode="auto">
                     <a:xfrm>
                       <a:off x="0" y="0"/>
-                      <a:ext cx="5819775" cy="2971800"/>
+                      <a:ext cx="5819775" cy="3181350"/>
                     </a:xfrm>
                     <a:prstGeom prst="rect">
                       <a:avLst/>
@@ -3876,7 +3858,7 @@
                 </pic:pic>
               </a:graphicData>
             </a:graphic>
-          </wp:anchor>
+          </wp:inline>
         </w:drawing>
       </w:r>
       <w:r>
@@ -3884,27 +3866,12 @@
           <w:noProof/>
           <w:lang w:eastAsia="de-CH"/>
         </w:rPr>
+        <w:lastRenderedPageBreak/>
         <w:drawing>
-          <wp:anchor distT="0" distB="0" distL="114300" distR="114300" simplePos="0" relativeHeight="251678720" behindDoc="1" locked="0" layoutInCell="1" allowOverlap="1">
-            <wp:simplePos x="0" y="0"/>
-            <wp:positionH relativeFrom="margin">
-              <wp:posOffset>-254635</wp:posOffset>
-            </wp:positionH>
-            <wp:positionV relativeFrom="paragraph">
-              <wp:posOffset>3269615</wp:posOffset>
-            </wp:positionV>
-            <wp:extent cx="5819775" cy="2933700"/>
-            <wp:effectExtent l="0" t="0" r="9525" b="0"/>
-            <wp:wrapTight wrapText="bothSides">
-              <wp:wrapPolygon edited="0">
-                <wp:start x="0" y="0"/>
-                <wp:lineTo x="0" y="21460"/>
-                <wp:lineTo x="21565" y="21460"/>
-                <wp:lineTo x="21565" y="0"/>
-                <wp:lineTo x="0" y="0"/>
-              </wp:wrapPolygon>
-            </wp:wrapTight>
-            <wp:docPr id="11" name="Grafik 11" descr="D:\Users\bbarip\Desktop\3.PNG"/>
+          <wp:inline distT="0" distB="0" distL="0" distR="0">
+            <wp:extent cx="5829300" cy="2990850"/>
+            <wp:effectExtent l="0" t="0" r="0" b="0"/>
+            <wp:docPr id="15" name="Grafik 15" descr="D:\Users\bbarip\Desktop\1.PNG"/>
             <wp:cNvGraphicFramePr>
               <a:graphicFrameLocks xmlns:a="http://schemas.openxmlformats.org/drawingml/2006/main" noChangeAspect="1"/>
             </wp:cNvGraphicFramePr>
@@ -3912,7 +3879,7 @@
               <a:graphicData uri="http://schemas.openxmlformats.org/drawingml/2006/picture">
                 <pic:pic xmlns:pic="http://schemas.openxmlformats.org/drawingml/2006/picture">
                   <pic:nvPicPr>
-                    <pic:cNvPr id="0" name="Picture 4" descr="D:\Users\bbarip\Desktop\3.PNG"/>
+                    <pic:cNvPr id="0" name="Picture 3" descr="D:\Users\bbarip\Desktop\1.PNG"/>
                     <pic:cNvPicPr>
                       <a:picLocks noChangeAspect="1" noChangeArrowheads="1"/>
                     </pic:cNvPicPr>
@@ -3933,7 +3900,7 @@
                   <pic:spPr bwMode="auto">
                     <a:xfrm>
                       <a:off x="0" y="0"/>
-                      <a:ext cx="5819775" cy="2933700"/>
+                      <a:ext cx="5829300" cy="2990850"/>
                     </a:xfrm>
                     <a:prstGeom prst="rect">
                       <a:avLst/>
@@ -3946,23 +3913,64 @@
                 </pic:pic>
               </a:graphicData>
             </a:graphic>
-          </wp:anchor>
+          </wp:inline>
         </w:drawing>
       </w:r>
-      <w:proofErr w:type="spellStart"/>
       <w:r>
-        <w:t>MockUps</w:t>
+        <w:rPr>
+          <w:noProof/>
+          <w:lang w:eastAsia="de-CH"/>
+        </w:rPr>
+        <w:drawing>
+          <wp:inline distT="0" distB="0" distL="0" distR="0">
+            <wp:extent cx="5819775" cy="3209925"/>
+            <wp:effectExtent l="0" t="0" r="9525" b="9525"/>
+            <wp:docPr id="16" name="Grafik 16" descr="D:\Users\bbarip\Desktop\2.PNG"/>
+            <wp:cNvGraphicFramePr>
+              <a:graphicFrameLocks xmlns:a="http://schemas.openxmlformats.org/drawingml/2006/main" noChangeAspect="1"/>
+            </wp:cNvGraphicFramePr>
+            <a:graphic xmlns:a="http://schemas.openxmlformats.org/drawingml/2006/main">
+              <a:graphicData uri="http://schemas.openxmlformats.org/drawingml/2006/picture">
+                <pic:pic xmlns:pic="http://schemas.openxmlformats.org/drawingml/2006/picture">
+                  <pic:nvPicPr>
+                    <pic:cNvPr id="0" name="Picture 4" descr="D:\Users\bbarip\Desktop\2.PNG"/>
+                    <pic:cNvPicPr>
+                      <a:picLocks noChangeAspect="1" noChangeArrowheads="1"/>
+                    </pic:cNvPicPr>
+                  </pic:nvPicPr>
+                  <pic:blipFill>
+                    <a:blip r:embed="rId15">
+                      <a:extLst>
+                        <a:ext uri="{28A0092B-C50C-407E-A947-70E740481C1C}">
+                          <a14:useLocalDpi xmlns:a14="http://schemas.microsoft.com/office/drawing/2010/main" val="0"/>
+                        </a:ext>
+                      </a:extLst>
+                    </a:blip>
+                    <a:srcRect/>
+                    <a:stretch>
+                      <a:fillRect/>
+                    </a:stretch>
+                  </pic:blipFill>
+                  <pic:spPr bwMode="auto">
+                    <a:xfrm>
+                      <a:off x="0" y="0"/>
+                      <a:ext cx="5819775" cy="3209925"/>
+                    </a:xfrm>
+                    <a:prstGeom prst="rect">
+                      <a:avLst/>
+                    </a:prstGeom>
+                    <a:noFill/>
+                    <a:ln>
+                      <a:noFill/>
+                    </a:ln>
+                  </pic:spPr>
+                </pic:pic>
+              </a:graphicData>
+            </a:graphic>
+          </wp:inline>
+        </w:drawing>
       </w:r>
-      <w:bookmarkEnd w:id="26"/>
-      <w:proofErr w:type="spellEnd"/>
     </w:p>
-    <w:p>
-      <w:pPr>
-        <w:pStyle w:val="berschrift2"/>
-      </w:pPr>
-      <w:bookmarkStart w:id="27" w:name="_Toc439936636"/>
-    </w:p>
-    <w:p/>
     <w:p>
       <w:pPr>
         <w:pStyle w:val="berschrift2"/>
@@ -3973,7 +3981,6 @@
           <w:highlight w:val="yellow"/>
           <w:lang w:eastAsia="de-CH"/>
         </w:rPr>
-        <w:lastRenderedPageBreak/>
         <w:drawing>
           <wp:anchor distT="0" distB="0" distL="114300" distR="114300" simplePos="0" relativeHeight="251674624" behindDoc="1" locked="0" layoutInCell="1" allowOverlap="1">
             <wp:simplePos x="0" y="0"/>
@@ -4008,7 +4015,7 @@
                     </pic:cNvPicPr>
                   </pic:nvPicPr>
                   <pic:blipFill>
-                    <a:blip r:embed="rId15" cstate="print">
+                    <a:blip r:embed="rId16" cstate="print">
                       <a:extLst>
                         <a:ext uri="{28A0092B-C50C-407E-A947-70E740481C1C}">
                           <a14:useLocalDpi xmlns:a14="http://schemas.microsoft.com/office/drawing/2010/main" val="0"/>
@@ -4071,9 +4078,11 @@
         <w:pStyle w:val="berschrift2"/>
       </w:pPr>
       <w:bookmarkStart w:id="29" w:name="_Toc439936638"/>
+      <w:bookmarkStart w:id="30" w:name="_GoBack"/>
       <w:r>
         <w:rPr>
           <w:noProof/>
+          <w:highlight w:val="yellow"/>
           <w:lang w:eastAsia="de-CH"/>
         </w:rPr>
         <w:drawing>
@@ -4083,20 +4092,20 @@
               <wp:align>right</wp:align>
             </wp:positionH>
             <wp:positionV relativeFrom="paragraph">
-              <wp:posOffset>789940</wp:posOffset>
+              <wp:posOffset>670560</wp:posOffset>
             </wp:positionV>
-            <wp:extent cx="5829300" cy="3429000"/>
+            <wp:extent cx="5829300" cy="3409950"/>
             <wp:effectExtent l="0" t="0" r="0" b="0"/>
             <wp:wrapTight wrapText="bothSides">
               <wp:wrapPolygon edited="0">
                 <wp:start x="0" y="0"/>
-                <wp:lineTo x="0" y="21480"/>
-                <wp:lineTo x="21529" y="21480"/>
+                <wp:lineTo x="0" y="21479"/>
+                <wp:lineTo x="21529" y="21479"/>
                 <wp:lineTo x="21529" y="0"/>
                 <wp:lineTo x="0" y="0"/>
               </wp:wrapPolygon>
             </wp:wrapTight>
-            <wp:docPr id="12" name="Grafik 12" descr="D:\Users\bbarip\Desktop\erm.PNG"/>
+            <wp:docPr id="17" name="Grafik 17" descr="D:\Users\bbarip\Desktop\ER.PNG"/>
             <wp:cNvGraphicFramePr>
               <a:graphicFrameLocks xmlns:a="http://schemas.openxmlformats.org/drawingml/2006/main" noChangeAspect="1"/>
             </wp:cNvGraphicFramePr>
@@ -4104,13 +4113,13 @@
               <a:graphicData uri="http://schemas.openxmlformats.org/drawingml/2006/picture">
                 <pic:pic xmlns:pic="http://schemas.openxmlformats.org/drawingml/2006/picture">
                   <pic:nvPicPr>
-                    <pic:cNvPr id="0" name="Picture 5" descr="D:\Users\bbarip\Desktop\erm.PNG"/>
+                    <pic:cNvPr id="0" name="Picture 5" descr="D:\Users\bbarip\Desktop\ER.PNG"/>
                     <pic:cNvPicPr>
                       <a:picLocks noChangeAspect="1" noChangeArrowheads="1"/>
                     </pic:cNvPicPr>
                   </pic:nvPicPr>
                   <pic:blipFill>
-                    <a:blip r:embed="rId16">
+                    <a:blip r:embed="rId17">
                       <a:extLst>
                         <a:ext uri="{28A0092B-C50C-407E-A947-70E740481C1C}">
                           <a14:useLocalDpi xmlns:a14="http://schemas.microsoft.com/office/drawing/2010/main" val="0"/>
@@ -4125,7 +4134,7 @@
                   <pic:spPr bwMode="auto">
                     <a:xfrm>
                       <a:off x="0" y="0"/>
-                      <a:ext cx="5829300" cy="3429000"/>
+                      <a:ext cx="5829300" cy="3409950"/>
                     </a:xfrm>
                     <a:prstGeom prst="rect">
                       <a:avLst/>
@@ -4146,6 +4155,7 @@
       </w:r>
       <w:bookmarkEnd w:id="29"/>
     </w:p>
+    <w:bookmarkEnd w:id="30"/>
     <w:p>
       <w:pPr>
         <w:spacing w:after="200"/>
@@ -4166,8 +4176,8 @@
           <w:highlight w:val="yellow"/>
         </w:rPr>
         <w:sectPr>
-          <w:footerReference w:type="even" r:id="rId17"/>
-          <w:footerReference w:type="default" r:id="rId18"/>
+          <w:footerReference w:type="even" r:id="rId18"/>
+          <w:footerReference w:type="default" r:id="rId19"/>
           <w:type w:val="continuous"/>
           <w:pgSz w:w="11906" w:h="16838" w:code="9"/>
           <w:pgMar w:top="1418" w:right="1134" w:bottom="1134" w:left="1588" w:header="567" w:footer="170" w:gutter="0"/>
@@ -4182,25 +4192,24 @@
       <w:pPr>
         <w:pStyle w:val="berschrift1"/>
       </w:pPr>
-      <w:bookmarkStart w:id="30" w:name="_Toc439936639"/>
+      <w:bookmarkStart w:id="31" w:name="_Toc439936639"/>
       <w:r>
         <w:lastRenderedPageBreak/>
         <w:t>Zeitplanung</w:t>
       </w:r>
-      <w:bookmarkEnd w:id="30"/>
+      <w:bookmarkEnd w:id="31"/>
     </w:p>
     <w:p>
       <w:pPr>
         <w:pStyle w:val="berschrift2"/>
       </w:pPr>
-      <w:bookmarkStart w:id="31" w:name="_Toc439936640"/>
+      <w:bookmarkStart w:id="32" w:name="_Toc439936640"/>
       <w:r>
         <w:t>GANTT Diagramm</w:t>
       </w:r>
-      <w:bookmarkEnd w:id="31"/>
+      <w:bookmarkEnd w:id="32"/>
     </w:p>
     <w:p>
-      <w:bookmarkStart w:id="32" w:name="_GoBack"/>
       <w:r>
         <w:rPr>
           <w:highlight w:val="yellow"/>
@@ -4219,7 +4228,6 @@
         </w:rPr>
         <w:t>agramm</w:t>
       </w:r>
-      <w:bookmarkEnd w:id="32"/>
     </w:p>
     <w:sectPr>
       <w:pgSz w:w="16838" w:h="11906" w:orient="landscape" w:code="9"/>
@@ -4433,27 +4441,14 @@
             <w:r>
               <w:t>/</w:t>
             </w:r>
-            <w:r>
-              <w:fldChar w:fldCharType="begin"/>
-            </w:r>
-            <w:r>
-              <w:instrText xml:space="preserve"> NUMPAGES -1\* Arabic \* MERGEFORMAT </w:instrText>
-            </w:r>
-            <w:r>
-              <w:fldChar w:fldCharType="separate"/>
-            </w:r>
-            <w:r>
-              <w:rPr>
-                <w:noProof/>
-              </w:rPr>
-              <w:t>8</w:t>
-            </w:r>
-            <w:r>
-              <w:rPr>
-                <w:noProof/>
-              </w:rPr>
-              <w:fldChar w:fldCharType="end"/>
-            </w:r>
+            <w:fldSimple w:instr=" NUMPAGES -1\* Arabic \* MERGEFORMAT ">
+              <w:r>
+                <w:rPr>
+                  <w:noProof/>
+                </w:rPr>
+                <w:t>8</w:t>
+              </w:r>
+            </w:fldSimple>
           </w:sdtContent>
         </w:sdt>
       </w:sdtContent>
@@ -4641,7 +4636,7 @@
               <w:rPr>
                 <w:noProof/>
               </w:rPr>
-              <w:t>7</w:t>
+              <w:t>5</w:t>
             </w:r>
             <w:r>
               <w:fldChar w:fldCharType="end"/>
@@ -4649,14 +4644,27 @@
             <w:r>
               <w:t>/</w:t>
             </w:r>
-            <w:fldSimple w:instr=" NUMPAGES -1\* Arabic \* MERGEFORMAT ">
-              <w:r>
-                <w:rPr>
-                  <w:noProof/>
-                </w:rPr>
-                <w:t>8</w:t>
-              </w:r>
-            </w:fldSimple>
+            <w:r>
+              <w:fldChar w:fldCharType="begin"/>
+            </w:r>
+            <w:r>
+              <w:instrText xml:space="preserve"> NUMPAGES -1\* Arabic \* MERGEFORMAT </w:instrText>
+            </w:r>
+            <w:r>
+              <w:fldChar w:fldCharType="separate"/>
+            </w:r>
+            <w:r>
+              <w:rPr>
+                <w:noProof/>
+              </w:rPr>
+              <w:t>8</w:t>
+            </w:r>
+            <w:r>
+              <w:rPr>
+                <w:noProof/>
+              </w:rPr>
+              <w:fldChar w:fldCharType="end"/>
+            </w:r>
           </w:sdtContent>
         </w:sdt>
       </w:sdtContent>
@@ -9802,7 +9810,7 @@
 </file>
 
 <file path=customXml/itemProps1.xml><?xml version="1.0" encoding="utf-8"?>
-<ds:datastoreItem xmlns:ds="http://schemas.openxmlformats.org/officeDocument/2006/customXml" ds:itemID="{10FC3FCF-3F24-4E09-8C09-51092027FEE2}">
+<ds:datastoreItem xmlns:ds="http://schemas.openxmlformats.org/officeDocument/2006/customXml" ds:itemID="{10A02EF5-86B5-47C9-9EF4-A73543137DC9}">
   <ds:schemaRefs>
     <ds:schemaRef ds:uri="http://schemas.openxmlformats.org/officeDocument/2006/bibliography"/>
   </ds:schemaRefs>

</xml_diff>

<commit_message>
Löschen von Bildern eingefügt, Doku ergänzt
</commit_message>
<xml_diff>
--- a/Doku/DokuT1.docx
+++ b/Doku/DokuT1.docx
@@ -2,25 +2,25 @@
 <file path=word/document.xml><?xml version="1.0" encoding="utf-8"?>
 <w:document xmlns:wpc="http://schemas.microsoft.com/office/word/2010/wordprocessingCanvas" xmlns:cx="http://schemas.microsoft.com/office/drawing/2014/chartex" xmlns:cx1="http://schemas.microsoft.com/office/drawing/2015/9/8/chartex" xmlns:mc="http://schemas.openxmlformats.org/markup-compatibility/2006" xmlns:o="urn:schemas-microsoft-com:office:office" xmlns:r="http://schemas.openxmlformats.org/officeDocument/2006/relationships" xmlns:m="http://schemas.openxmlformats.org/officeDocument/2006/math" xmlns:v="urn:schemas-microsoft-com:vml" xmlns:wp14="http://schemas.microsoft.com/office/word/2010/wordprocessingDrawing" xmlns:wp="http://schemas.openxmlformats.org/drawingml/2006/wordprocessingDrawing" xmlns:w10="urn:schemas-microsoft-com:office:word" xmlns:w="http://schemas.openxmlformats.org/wordprocessingml/2006/main" xmlns:w14="http://schemas.microsoft.com/office/word/2010/wordml" xmlns:w15="http://schemas.microsoft.com/office/word/2012/wordml" xmlns:w16se="http://schemas.microsoft.com/office/word/2015/wordml/symex" xmlns:wpg="http://schemas.microsoft.com/office/word/2010/wordprocessingGroup" xmlns:wpi="http://schemas.microsoft.com/office/word/2010/wordprocessingInk" xmlns:wne="http://schemas.microsoft.com/office/word/2006/wordml" xmlns:wps="http://schemas.microsoft.com/office/word/2010/wordprocessingShape" mc:Ignorable="w14 w15 w16se wp14">
   <w:body>
-    <w:bookmarkStart w:id="0" w:name="_Toc371950183" w:displacedByCustomXml="next"/>
-    <w:bookmarkStart w:id="1" w:name="_Toc371950207" w:displacedByCustomXml="next"/>
-    <w:bookmarkStart w:id="2" w:name="_Toc370824272" w:displacedByCustomXml="next"/>
-    <w:bookmarkStart w:id="3" w:name="_Toc371339721" w:displacedByCustomXml="next"/>
-    <w:bookmarkStart w:id="4" w:name="_Toc371339741" w:displacedByCustomXml="next"/>
-    <w:bookmarkStart w:id="5" w:name="_Toc371341076" w:displacedByCustomXml="next"/>
-    <w:bookmarkStart w:id="6" w:name="_Toc371341080" w:displacedByCustomXml="next"/>
-    <w:bookmarkStart w:id="7" w:name="_Toc371341322" w:displacedByCustomXml="next"/>
-    <w:bookmarkStart w:id="8" w:name="_Toc371341359" w:displacedByCustomXml="next"/>
+    <w:bookmarkStart w:id="0" w:name="_Toc372627410" w:displacedByCustomXml="next"/>
+    <w:bookmarkStart w:id="1" w:name="_Toc372627375" w:displacedByCustomXml="next"/>
+    <w:bookmarkStart w:id="2" w:name="_Toc371942619" w:displacedByCustomXml="next"/>
+    <w:bookmarkStart w:id="3" w:name="_Toc371942359" w:displacedByCustomXml="next"/>
+    <w:bookmarkStart w:id="4" w:name="_Toc371344428" w:displacedByCustomXml="next"/>
+    <w:bookmarkStart w:id="5" w:name="_Toc371341642" w:displacedByCustomXml="next"/>
+    <w:bookmarkStart w:id="6" w:name="_Toc371341638" w:displacedByCustomXml="next"/>
+    <w:bookmarkStart w:id="7" w:name="_Toc371341460" w:displacedByCustomXml="next"/>
+    <w:bookmarkStart w:id="8" w:name="_Toc371341456" w:displacedByCustomXml="next"/>
     <w:bookmarkStart w:id="9" w:name="_Toc371341437" w:displacedByCustomXml="next"/>
-    <w:bookmarkStart w:id="10" w:name="_Toc371341456" w:displacedByCustomXml="next"/>
-    <w:bookmarkStart w:id="11" w:name="_Toc371341460" w:displacedByCustomXml="next"/>
-    <w:bookmarkStart w:id="12" w:name="_Toc371341638" w:displacedByCustomXml="next"/>
-    <w:bookmarkStart w:id="13" w:name="_Toc371341642" w:displacedByCustomXml="next"/>
-    <w:bookmarkStart w:id="14" w:name="_Toc371344428" w:displacedByCustomXml="next"/>
-    <w:bookmarkStart w:id="15" w:name="_Toc371942359" w:displacedByCustomXml="next"/>
-    <w:bookmarkStart w:id="16" w:name="_Toc371942619" w:displacedByCustomXml="next"/>
-    <w:bookmarkStart w:id="17" w:name="_Toc372627375" w:displacedByCustomXml="next"/>
-    <w:bookmarkStart w:id="18" w:name="_Toc372627410" w:displacedByCustomXml="next"/>
+    <w:bookmarkStart w:id="10" w:name="_Toc371341359" w:displacedByCustomXml="next"/>
+    <w:bookmarkStart w:id="11" w:name="_Toc371341322" w:displacedByCustomXml="next"/>
+    <w:bookmarkStart w:id="12" w:name="_Toc371341080" w:displacedByCustomXml="next"/>
+    <w:bookmarkStart w:id="13" w:name="_Toc371341076" w:displacedByCustomXml="next"/>
+    <w:bookmarkStart w:id="14" w:name="_Toc371339741" w:displacedByCustomXml="next"/>
+    <w:bookmarkStart w:id="15" w:name="_Toc371339721" w:displacedByCustomXml="next"/>
+    <w:bookmarkStart w:id="16" w:name="_Toc370824272" w:displacedByCustomXml="next"/>
+    <w:bookmarkStart w:id="17" w:name="_Toc371950207" w:displacedByCustomXml="next"/>
+    <w:bookmarkStart w:id="18" w:name="_Toc371950183" w:displacedByCustomXml="next"/>
     <w:sdt>
       <w:sdtPr>
         <w:id w:val="1556895506"/>
@@ -520,13 +520,8 @@
                                 <w:pPr>
                                   <w:pStyle w:val="Haupttitel"/>
                                 </w:pPr>
-                                <w:proofErr w:type="spellStart"/>
                                 <w:r>
-                                  <w:t>Pics</w:t>
-                                </w:r>
-                                <w:proofErr w:type="spellEnd"/>
-                                <w:r>
-                                  <w:t xml:space="preserve"> Are Love</w:t>
+                                  <w:t>Pics Are Love</w:t>
                                 </w:r>
                               </w:p>
                               <w:p/>
@@ -712,27 +707,14 @@
           <w:pPr>
             <w:pStyle w:val="berschrift1"/>
           </w:pPr>
-          <w:proofErr w:type="spellStart"/>
           <w:r>
             <w:lastRenderedPageBreak/>
-            <w:t>Pics</w:t>
-          </w:r>
-          <w:proofErr w:type="spellEnd"/>
-          <w:r>
-            <w:t xml:space="preserve"> Are Love</w:t>
+            <w:t>Pics Are Love</w:t>
           </w:r>
         </w:p>
         <w:p>
           <w:r>
-            <w:t xml:space="preserve">Auf </w:t>
-          </w:r>
-          <w:proofErr w:type="spellStart"/>
-          <w:r>
-            <w:t>Pics</w:t>
-          </w:r>
-          <w:proofErr w:type="spellEnd"/>
-          <w:r>
-            <w:t xml:space="preserve"> Are Love sollen Bilder hochgeladen, kategorisiert und kommentieren kann. Es sollen eine Liste von Kategorien bestehen in die die Bilder eingeordnet werden können. Auch sollen Benutzer die Bilder kommentieren können. Kommentare sollen bearbeitbar sein und können auch gelöscht werden. Dasselbe gilt auch für den Upload der Bilder. Sprich diese sollen auch gelöscht werden können. </w:t>
+            <w:t xml:space="preserve">Auf Pics Are Love sollen Bilder hochgeladen, kategorisiert und kommentieren kann. Es sollen eine Liste von Kategorien bestehen in die die Bilder eingeordnet werden können. Auch sollen Benutzer die Bilder kommentieren können. Kommentare sollen bearbeitbar sein und können auch gelöscht werden. Dasselbe gilt auch für den Upload der Bilder. Sprich diese sollen auch gelöscht werden können. </w:t>
           </w:r>
         </w:p>
       </w:sdtContent>
@@ -2235,31 +2217,7 @@
         </w:rPr>
       </w:pPr>
       <w:r>
-        <w:t xml:space="preserve">Die Zielgruppe besteht hauptsächlich aus Personen zwischen 12 und 30 Jahren. Diese Altersgruppe ist auch auf verschiedensten anderen </w:t>
-      </w:r>
-      <w:proofErr w:type="gramStart"/>
-      <w:r>
-        <w:t>Plattformen( Instagram</w:t>
-      </w:r>
-      <w:proofErr w:type="gramEnd"/>
-      <w:r>
-        <w:t xml:space="preserve">, </w:t>
-      </w:r>
-      <w:proofErr w:type="spellStart"/>
-      <w:r>
-        <w:t>Snapchat</w:t>
-      </w:r>
-      <w:proofErr w:type="spellEnd"/>
-      <w:r>
-        <w:t xml:space="preserve">, Facebook) unterwegs. Es wird nur die Deutsche Sprache angewendet. </w:t>
-      </w:r>
-      <w:proofErr w:type="spellStart"/>
-      <w:r>
-        <w:t>D.h</w:t>
-      </w:r>
-      <w:proofErr w:type="spellEnd"/>
-      <w:r>
-        <w:t xml:space="preserve"> die Zielgruppe ist Deutschsprechend.</w:t>
+        <w:t>Die Zielgruppe besteht hauptsächlich aus Personen zwischen 12 und 30 Jahren. Diese Altersgruppe ist auch auf verschiedensten anderen Plattformen( Instagram, Snapchat, Facebook) unterwegs. Es wird nur die Deutsche Sprache angewendet. D.h die Zielgruppe ist Deutschsprechend.</w:t>
       </w:r>
       <w:r>
         <w:t xml:space="preserve"> Der Umgang mit der Webseite soll so einfach wie möglich gehalten werden, so dass jeder Nutzer in der Lage s</w:t>
@@ -2294,30 +2252,8 @@
         <w:rPr>
           <w:highlight w:val="yellow"/>
         </w:rPr>
-        <w:t xml:space="preserve"> Beginn von jedem Softwareprojekt steht die Anforderungsanalyse (</w:t>
+        <w:t xml:space="preserve"> Beginn von jedem Softwareprojekt steht die Anforderungsanalyse (Requirements Engineering). Hier werden die Anforderungen an das zukünftige Produkt formuliert. In der Praxis existieren hierzu unteranderem vor allem zwei Methoden Use</w:t>
       </w:r>
-      <w:proofErr w:type="spellStart"/>
-      <w:r>
-        <w:rPr>
-          <w:highlight w:val="yellow"/>
-        </w:rPr>
-        <w:t>Requirements</w:t>
-      </w:r>
-      <w:proofErr w:type="spellEnd"/>
-      <w:r>
-        <w:rPr>
-          <w:highlight w:val="yellow"/>
-        </w:rPr>
-        <w:t xml:space="preserve"> Engineering). Hier werden die Anforderungen an das zukünftige Produkt formuliert. In der Praxis existieren hierzu unteranderem vor allem zwei Methoden </w:t>
-      </w:r>
-      <w:proofErr w:type="spellStart"/>
-      <w:r>
-        <w:rPr>
-          <w:highlight w:val="yellow"/>
-        </w:rPr>
-        <w:t>Use</w:t>
-      </w:r>
-      <w:proofErr w:type="spellEnd"/>
       <w:r>
         <w:rPr>
           <w:highlight w:val="yellow"/>
@@ -3693,15 +3629,7 @@
     </w:p>
     <w:p>
       <w:r>
-        <w:t xml:space="preserve">Die fertige Applikation muss zum Zeitpunkt der Projektpräsentation zusammen mit dem SQL Script, welches die Datenbank aufsetzt als ZIP Datei abgegeben werden. Das Projekt muss gemäss der Installationsanleitung im zweiten Teil der Dokumentation installiert werden können. Optional und um Zusatzpunkte zu erhalten kann die fertige Applikation auf dem </w:t>
-      </w:r>
-      <w:proofErr w:type="spellStart"/>
-      <w:r>
-        <w:t>Bbc</w:t>
-      </w:r>
-      <w:proofErr w:type="spellEnd"/>
-      <w:r>
-        <w:t xml:space="preserve"> Hosting veröffentlicht werden.</w:t>
+        <w:t>Die fertige Applikation muss zum Zeitpunkt der Projektpräsentation zusammen mit dem SQL Script, welches die Datenbank aufsetzt als ZIP Datei abgegeben werden. Das Projekt muss gemäss der Installationsanleitung im zweiten Teil der Dokumentation installiert werden können. Optional und um Zusatzpunkte zu erhalten kann die fertige Applikation auf dem Bbc Hosting veröffentlicht werden.</w:t>
       </w:r>
     </w:p>
     <w:p>
@@ -3739,12 +3667,10 @@
         <w:pStyle w:val="berschrift2"/>
       </w:pPr>
       <w:bookmarkStart w:id="26" w:name="_Toc439936635"/>
-      <w:proofErr w:type="spellStart"/>
       <w:r>
         <w:t>MockUps</w:t>
       </w:r>
       <w:bookmarkEnd w:id="26"/>
-      <w:proofErr w:type="spellEnd"/>
     </w:p>
     <w:p>
       <w:pPr>
@@ -4052,6 +3978,38 @@
       <w:bookmarkEnd w:id="27"/>
     </w:p>
     <w:p>
+      <w:r>
+        <w:t>#1C1D21</w:t>
+      </w:r>
+      <w:r>
+        <w:tab/>
+      </w:r>
+      <w:r>
+        <w:tab/>
+        <w:t>#3153D</w:t>
+      </w:r>
+      <w:r>
+        <w:tab/>
+      </w:r>
+      <w:r>
+        <w:tab/>
+        <w:t>#445878</w:t>
+      </w:r>
+      <w:r>
+        <w:tab/>
+        <w:t>#92CDCF</w:t>
+      </w:r>
+      <w:r>
+        <w:tab/>
+      </w:r>
+      <w:r>
+        <w:tab/>
+        <w:t>#EEEFF7</w:t>
+      </w:r>
+      <w:bookmarkStart w:id="28" w:name="_GoBack"/>
+      <w:bookmarkEnd w:id="28"/>
+    </w:p>
+    <w:p>
       <w:pPr>
         <w:pStyle w:val="Listenabsatz"/>
         <w:rPr>
@@ -4066,19 +4024,18 @@
       <w:pPr>
         <w:pStyle w:val="berschrift1"/>
       </w:pPr>
-      <w:bookmarkStart w:id="28" w:name="_Toc439936637"/>
+      <w:bookmarkStart w:id="29" w:name="_Toc439936637"/>
       <w:r>
         <w:lastRenderedPageBreak/>
         <w:t>Datenhaltung</w:t>
       </w:r>
-      <w:bookmarkEnd w:id="28"/>
+      <w:bookmarkEnd w:id="29"/>
     </w:p>
     <w:p>
       <w:pPr>
         <w:pStyle w:val="berschrift2"/>
       </w:pPr>
-      <w:bookmarkStart w:id="29" w:name="_Toc439936638"/>
-      <w:bookmarkStart w:id="30" w:name="_GoBack"/>
+      <w:bookmarkStart w:id="30" w:name="_Toc439936638"/>
       <w:r>
         <w:rPr>
           <w:noProof/>
@@ -4153,9 +4110,8 @@
       <w:r>
         <w:t>ERM</w:t>
       </w:r>
-      <w:bookmarkEnd w:id="29"/>
+      <w:bookmarkEnd w:id="30"/>
     </w:p>
-    <w:bookmarkEnd w:id="30"/>
     <w:p>
       <w:pPr>
         <w:spacing w:after="200"/>
@@ -4441,14 +4397,27 @@
             <w:r>
               <w:t>/</w:t>
             </w:r>
-            <w:fldSimple w:instr=" NUMPAGES -1\* Arabic \* MERGEFORMAT ">
-              <w:r>
-                <w:rPr>
-                  <w:noProof/>
-                </w:rPr>
-                <w:t>8</w:t>
-              </w:r>
-            </w:fldSimple>
+            <w:r>
+              <w:fldChar w:fldCharType="begin"/>
+            </w:r>
+            <w:r>
+              <w:instrText xml:space="preserve"> NUMPAGES -1\* Arabic \* MERGEFORMAT </w:instrText>
+            </w:r>
+            <w:r>
+              <w:fldChar w:fldCharType="separate"/>
+            </w:r>
+            <w:r>
+              <w:rPr>
+                <w:noProof/>
+              </w:rPr>
+              <w:t>8</w:t>
+            </w:r>
+            <w:r>
+              <w:rPr>
+                <w:noProof/>
+              </w:rPr>
+              <w:fldChar w:fldCharType="end"/>
+            </w:r>
           </w:sdtContent>
         </w:sdt>
       </w:sdtContent>
@@ -4636,7 +4605,7 @@
               <w:rPr>
                 <w:noProof/>
               </w:rPr>
-              <w:t>5</w:t>
+              <w:t>7</w:t>
             </w:r>
             <w:r>
               <w:fldChar w:fldCharType="end"/>
@@ -4644,27 +4613,14 @@
             <w:r>
               <w:t>/</w:t>
             </w:r>
-            <w:r>
-              <w:fldChar w:fldCharType="begin"/>
-            </w:r>
-            <w:r>
-              <w:instrText xml:space="preserve"> NUMPAGES -1\* Arabic \* MERGEFORMAT </w:instrText>
-            </w:r>
-            <w:r>
-              <w:fldChar w:fldCharType="separate"/>
-            </w:r>
-            <w:r>
-              <w:rPr>
-                <w:noProof/>
-              </w:rPr>
-              <w:t>8</w:t>
-            </w:r>
-            <w:r>
-              <w:rPr>
-                <w:noProof/>
-              </w:rPr>
-              <w:fldChar w:fldCharType="end"/>
-            </w:r>
+            <w:fldSimple w:instr=" NUMPAGES -1\* Arabic \* MERGEFORMAT ">
+              <w:r>
+                <w:rPr>
+                  <w:noProof/>
+                </w:rPr>
+                <w:t>8</w:t>
+              </w:r>
+            </w:fldSimple>
           </w:sdtContent>
         </w:sdt>
       </w:sdtContent>
@@ -9810,7 +9766,7 @@
 </file>
 
 <file path=customXml/itemProps1.xml><?xml version="1.0" encoding="utf-8"?>
-<ds:datastoreItem xmlns:ds="http://schemas.openxmlformats.org/officeDocument/2006/customXml" ds:itemID="{10A02EF5-86B5-47C9-9EF4-A73543137DC9}">
+<ds:datastoreItem xmlns:ds="http://schemas.openxmlformats.org/officeDocument/2006/customXml" ds:itemID="{515A38D7-AA4E-44CE-A88C-A88D38A74F59}">
   <ds:schemaRefs>
     <ds:schemaRef ds:uri="http://schemas.openxmlformats.org/officeDocument/2006/bibliography"/>
   </ds:schemaRefs>

</xml_diff>